<commit_message>
:books: pesquisa sobre implementação de acessibilidade
</commit_message>
<xml_diff>
--- a/Documentation/Sprint02_Task010_Estudo_Recursos_Acessibilidade.docx
+++ b/Documentation/Sprint02_Task010_Estudo_Recursos_Acessibilidade.docx
@@ -150,8 +150,17 @@
                 <w:b/>
                 <w:bCs/>
               </w:rPr>
-              <w:t xml:space="preserve"> 01</w:t>
-            </w:r>
+              <w:t xml:space="preserve"> 0</w:t>
+            </w:r>
+            <w:r>
+              <w:rPr>
+                <w:b/>
+                <w:bCs/>
+              </w:rPr>
+              <w:t>2</w:t>
+            </w:r>
+            <w:bookmarkStart w:id="1" w:name="_GoBack"/>
+            <w:bookmarkEnd w:id="1"/>
           </w:p>
         </w:tc>
         <w:tc>
@@ -1152,6 +1161,9 @@
         <w:br/>
       </w:r>
       <w:r>
+        <w:rPr>
+          <w:noProof/>
+        </w:rPr>
         <w:drawing>
           <wp:inline distT="0" distB="0" distL="0" distR="0" wp14:anchorId="73D56B25" wp14:editId="21F6A5F6">
             <wp:extent cx="6472555" cy="3054985"/>
@@ -1188,8 +1200,6 @@
           </wp:inline>
         </w:drawing>
       </w:r>
-      <w:bookmarkStart w:id="1" w:name="_GoBack"/>
-      <w:bookmarkEnd w:id="1"/>
     </w:p>
     <w:p>
       <w:pPr>

</xml_diff>

<commit_message>
:books: docs pesquisa sobre implementação de acessibilidade
</commit_message>
<xml_diff>
--- a/Documentation/Sprint02_Task010_Estudo_Recursos_Acessibilidade.docx
+++ b/Documentation/Sprint02_Task010_Estudo_Recursos_Acessibilidade.docx
@@ -159,70 +159,77 @@
               </w:rPr>
               <w:t>2</w:t>
             </w:r>
+          </w:p>
+        </w:tc>
+        <w:tc>
+          <w:tcPr>
+            <w:tcW w:w="2831" w:type="dxa"/>
+          </w:tcPr>
+          <w:p>
+            <w:pPr>
+              <w:rPr>
+                <w:b/>
+                <w:bCs/>
+              </w:rPr>
+            </w:pPr>
+            <w:r>
+              <w:rPr>
+                <w:b/>
+                <w:bCs/>
+              </w:rPr>
+              <w:t>Start Date:</w:t>
+            </w:r>
+            <w:r>
+              <w:rPr>
+                <w:b/>
+                <w:bCs/>
+              </w:rPr>
+              <w:t>07</w:t>
+            </w:r>
+            <w:r>
+              <w:rPr>
+                <w:b/>
+                <w:bCs/>
+              </w:rPr>
+              <w:t>/10/2025</w:t>
+            </w:r>
+          </w:p>
+        </w:tc>
+        <w:tc>
+          <w:tcPr>
+            <w:tcW w:w="4539" w:type="dxa"/>
+            <w:gridSpan w:val="2"/>
+          </w:tcPr>
+          <w:p>
+            <w:pPr>
+              <w:rPr>
+                <w:b/>
+                <w:bCs/>
+              </w:rPr>
+            </w:pPr>
+            <w:r>
+              <w:rPr>
+                <w:b/>
+                <w:bCs/>
+              </w:rPr>
+              <w:t>Final Date:</w:t>
+            </w:r>
+            <w:r>
+              <w:rPr>
+                <w:b/>
+                <w:bCs/>
+              </w:rPr>
+              <w:t>20/10/2025</w:t>
+            </w:r>
+            <w:r>
+              <w:rPr>
+                <w:b/>
+                <w:bCs/>
+              </w:rPr>
+              <w:t xml:space="preserve"> </w:t>
+            </w:r>
             <w:bookmarkStart w:id="1" w:name="_GoBack"/>
             <w:bookmarkEnd w:id="1"/>
-          </w:p>
-        </w:tc>
-        <w:tc>
-          <w:tcPr>
-            <w:tcW w:w="2831" w:type="dxa"/>
-          </w:tcPr>
-          <w:p>
-            <w:pPr>
-              <w:rPr>
-                <w:b/>
-                <w:bCs/>
-              </w:rPr>
-            </w:pPr>
-            <w:r>
-              <w:rPr>
-                <w:b/>
-                <w:bCs/>
-              </w:rPr>
-              <w:t>Start Date:</w:t>
-            </w:r>
-            <w:r>
-              <w:rPr>
-                <w:b/>
-                <w:bCs/>
-              </w:rPr>
-              <w:t>07</w:t>
-            </w:r>
-            <w:r>
-              <w:rPr>
-                <w:b/>
-                <w:bCs/>
-              </w:rPr>
-              <w:t>/10/2025</w:t>
-            </w:r>
-          </w:p>
-        </w:tc>
-        <w:tc>
-          <w:tcPr>
-            <w:tcW w:w="4539" w:type="dxa"/>
-            <w:gridSpan w:val="2"/>
-          </w:tcPr>
-          <w:p>
-            <w:pPr>
-              <w:rPr>
-                <w:b/>
-                <w:bCs/>
-              </w:rPr>
-            </w:pPr>
-            <w:r>
-              <w:rPr>
-                <w:b/>
-                <w:bCs/>
-              </w:rPr>
-              <w:t>Final Date:</w:t>
-            </w:r>
-            <w:r>
-              <w:rPr>
-                <w:b/>
-                <w:bCs/>
-              </w:rPr>
-              <w:t>20/10/2025</w:t>
-            </w:r>
           </w:p>
         </w:tc>
       </w:tr>

</xml_diff>

<commit_message>
:books: docs: pesquisa sobre implementação de acessibilidade
</commit_message>
<xml_diff>
--- a/Documentation/Sprint02_Task010_Estudo_Recursos_Acessibilidade.docx
+++ b/Documentation/Sprint02_Task010_Estudo_Recursos_Acessibilidade.docx
@@ -228,8 +228,6 @@
               </w:rPr>
               <w:t xml:space="preserve"> </w:t>
             </w:r>
-            <w:bookmarkStart w:id="1" w:name="_GoBack"/>
-            <w:bookmarkEnd w:id="1"/>
           </w:p>
         </w:tc>
       </w:tr>
@@ -372,8 +370,31 @@
                 <w:b/>
                 <w:bCs/>
               </w:rPr>
-              <w:t>Análise e Desenvolvimento de Sistemas - AMS</w:t>
-            </w:r>
+              <w:t xml:space="preserve">Análise e Desenvolvimento de Sistemas </w:t>
+            </w:r>
+            <w:r>
+              <w:rPr>
+                <w:b/>
+                <w:bCs/>
+              </w:rPr>
+              <w:t>–</w:t>
+            </w:r>
+            <w:r>
+              <w:rPr>
+                <w:b/>
+                <w:bCs/>
+              </w:rPr>
+              <w:t xml:space="preserve"> AMS</w:t>
+            </w:r>
+            <w:r>
+              <w:rPr>
+                <w:b/>
+                <w:bCs/>
+              </w:rPr>
+              <w:t xml:space="preserve"> </w:t>
+            </w:r>
+            <w:bookmarkStart w:id="1" w:name="_GoBack"/>
+            <w:bookmarkEnd w:id="1"/>
           </w:p>
         </w:tc>
       </w:tr>

</xml_diff>